<commit_message>
update 2014 7 25
update 2014 7 25 by suoyuan
</commit_message>
<xml_diff>
--- a/alone.docx
+++ b/alone.docx
@@ -165,6 +165,9 @@
     <w:p/>
     <w:p/>
     <w:p>
+      <w:pPr>
+        <w:pStyle w:val="a4"/>
+      </w:pPr>
       <w:r>
         <w:rPr>
           <w:rFonts w:hint="eastAsia"/>
@@ -734,38 +737,142 @@
         <w:rPr>
           <w:rFonts w:hint="eastAsia"/>
         </w:rPr>
-        <w:t>几</w:t>
-      </w:r>
+        <w:t>几辆车内，还有周围都没有人！</w:t>
+      </w:r>
+      <w:r>
+        <w:rPr>
+          <w:rFonts w:hint="eastAsia"/>
+        </w:rPr>
+        <w:t>都去找警察了吗？</w:t>
+      </w:r>
+      <w:r>
+        <w:rPr>
+          <w:rFonts w:hint="eastAsia"/>
+        </w:rPr>
+        <w:t>怎么会这样呢，又</w:t>
+      </w:r>
+      <w:r>
+        <w:rPr>
+          <w:rFonts w:hint="eastAsia"/>
+        </w:rPr>
+        <w:t>一想，</w:t>
+      </w:r>
+      <w:r>
+        <w:rPr>
+          <w:rFonts w:hint="eastAsia"/>
+        </w:rPr>
+        <w:t>算了先不管了，还是先找老婆吧</w:t>
+      </w:r>
+      <w:r>
+        <w:rPr>
+          <w:rFonts w:hint="eastAsia"/>
+        </w:rPr>
+        <w:t>。</w:t>
+      </w:r>
+    </w:p>
+    <w:p>
+      <w:pPr>
+        <w:ind w:firstLine="270"/>
+      </w:pPr>
       <w:r>
         <w:rPr>
           <w:rFonts w:hint="eastAsia"/>
         </w:rPr>
         <w:lastRenderedPageBreak/>
-        <w:t>辆车内，还有周围都没有人！</w:t>
-      </w:r>
-      <w:r>
-        <w:rPr>
-          <w:rFonts w:hint="eastAsia"/>
-        </w:rPr>
-        <w:t>都去找警察了吗？</w:t>
-      </w:r>
-      <w:r>
-        <w:rPr>
-          <w:rFonts w:hint="eastAsia"/>
-        </w:rPr>
-        <w:t>怎么会这样呢，又</w:t>
-      </w:r>
-      <w:r>
-        <w:rPr>
-          <w:rFonts w:hint="eastAsia"/>
-        </w:rPr>
-        <w:t>一想，</w:t>
-      </w:r>
-      <w:r>
-        <w:rPr>
-          <w:rFonts w:hint="eastAsia"/>
-        </w:rPr>
-        <w:t>算了先不管了，还是先找老婆吧</w:t>
+        <w:t>她会不会去菜市场了？这个可能性很大，一般去菜市场带点零钱就行，手机也不用带。可是又不太可能啊，老婆一般比较懒，</w:t>
+      </w:r>
+      <w:r>
+        <w:rPr>
+          <w:rFonts w:hint="eastAsia"/>
+        </w:rPr>
+        <w:t>买菜开始还跟我一起去，后来找各种借口不愿意去了。难道今天想给我点惊喜吗？算了，去看看吧。</w:t>
+      </w:r>
+    </w:p>
+    <w:p>
+      <w:pPr>
+        <w:ind w:firstLine="270"/>
+      </w:pPr>
+      <w:r>
+        <w:rPr>
+          <w:rFonts w:hint="eastAsia"/>
+        </w:rPr>
+        <w:t>我们这菜市场一般这个点是最火的时候，因为菜比周围的市场都便宜，很多人开着车来买。但是今天真邪门了，怎么一路上，没有碰到一个人，平时的话不仅堵车，连人也不好过啊。一到市场，傻眼了：大多数摊位</w:t>
+      </w:r>
+      <w:r>
+        <w:rPr>
+          <w:rFonts w:hint="eastAsia"/>
+        </w:rPr>
+        <w:t>都还用布包着呢，根本没有开张。难道</w:t>
+      </w:r>
+      <w:r>
+        <w:t>…</w:t>
+      </w:r>
+      <w:r>
+        <w:rPr>
+          <w:rFonts w:hint="eastAsia"/>
+        </w:rPr>
+        <w:t xml:space="preserve"> </w:t>
+      </w:r>
+      <w:r>
+        <w:t>…</w:t>
+      </w:r>
+    </w:p>
+    <w:p>
+      <w:pPr>
+        <w:ind w:firstLine="270"/>
+      </w:pPr>
+      <w:r>
+        <w:rPr>
+          <w:rFonts w:hint="eastAsia"/>
+        </w:rPr>
+        <w:t>只好悻悻的往回走，这一路上，越想越害怕。老婆去哪儿了？这些所有的人都去哪儿了？怎么一夜之间都没有了？也不可能所有人同时都消失啊？这是什么情况</w:t>
+      </w:r>
+      <w:r>
+        <w:t>…</w:t>
+      </w:r>
+      <w:r>
+        <w:rPr>
+          <w:rFonts w:hint="eastAsia"/>
+        </w:rPr>
+        <w:t xml:space="preserve"> </w:t>
+      </w:r>
+      <w:r>
+        <w:t>…</w:t>
+      </w:r>
+    </w:p>
+    <w:p>
+      <w:pPr>
+        <w:ind w:firstLine="270"/>
+      </w:pPr>
+      <w:r>
+        <w:rPr>
+          <w:rFonts w:hint="eastAsia"/>
+        </w:rPr>
+        <w:t>不知不觉的，走到小区门口的小路，</w:t>
+      </w:r>
+      <w:r>
+        <w:rPr>
+          <w:rFonts w:hint="eastAsia"/>
+        </w:rPr>
+        <w:t>小卖铺的外面的桌子还在，其他的都竖着一排水泥柱（平常用来</w:t>
+      </w:r>
+      <w:r>
+        <w:rPr>
+          <w:rFonts w:hint="eastAsia"/>
+        </w:rPr>
+        <w:t>撑</w:t>
+      </w:r>
+      <w:r>
+        <w:rPr>
+          <w:rFonts w:hint="eastAsia"/>
+        </w:rPr>
+        <w:t>遮阳伞），一种凄凉感油然而生。再看传达室的灯一直亮着，也没有人，难道晚上的时候人已经没有了？</w:t>
+      </w:r>
+      <w:r>
+        <w:rPr>
+          <w:rFonts w:hint="eastAsia"/>
+        </w:rPr>
+        <w:t>昨晚到底发生什么事情了？越想头皮发麻，赶紧匆忙上楼</w:t>
       </w:r>
       <w:r>
         <w:rPr>
@@ -782,13 +889,43 @@
         <w:rPr>
           <w:rFonts w:hint="eastAsia"/>
         </w:rPr>
-        <w:t>她会不会去菜市场了？这个可能性很大，一般去菜市场带点零钱就行，手机也不用带。可是又不太可能啊，老婆一般比较懒，</w:t>
-      </w:r>
-      <w:r>
-        <w:rPr>
-          <w:rFonts w:hint="eastAsia"/>
-        </w:rPr>
-        <w:t>买菜开始还跟我一起去，后来找各种借口不愿意去了。难道今天想给我点惊喜吗？算了，去看看吧。</w:t>
+        <w:t>一到家，把防盗门赶紧关好，稍微平复下，想着还是打电话吧，总会有人在吧。拿起手机，按拨号键，根据最近通话的挨着拨，一个不通，接着拨另一个</w:t>
+      </w:r>
+      <w:r>
+        <w:t>…</w:t>
+      </w:r>
+      <w:r>
+        <w:rPr>
+          <w:rFonts w:hint="eastAsia"/>
+        </w:rPr>
+        <w:t xml:space="preserve"> </w:t>
+      </w:r>
+      <w:r>
+        <w:t>…</w:t>
+      </w:r>
+      <w:r>
+        <w:rPr>
+          <w:rFonts w:hint="eastAsia"/>
+        </w:rPr>
+        <w:t>越拨心里越紧张，没有一个人接通，其余都</w:t>
+      </w:r>
+      <w:r>
+        <w:rPr>
+          <w:rFonts w:hint="eastAsia"/>
+        </w:rPr>
+        <w:t>是关机。</w:t>
+      </w:r>
+      <w:r>
+        <w:rPr>
+          <w:rFonts w:hint="eastAsia"/>
+        </w:rPr>
+        <w:t>到底昨晚发生了什么？为什么只有自己还在，其他人都去哪儿了？</w:t>
+      </w:r>
+      <w:r>
+        <w:rPr>
+          <w:rFonts w:hint="eastAsia"/>
+        </w:rPr>
+        <w:t>越想越害怕，蜷缩在沙发上了。</w:t>
       </w:r>
     </w:p>
     <w:p>
@@ -799,13 +936,25 @@
         <w:rPr>
           <w:rFonts w:hint="eastAsia"/>
         </w:rPr>
-        <w:t>我们这菜市场一般这个点是最火的时候，因为菜比周围的市场都便宜，很多人开着车来买。但是今天真邪门了，怎么一路上，没有碰到一个人，平时的话不仅堵车，连人也不好过啊。一到市场，傻眼了：大多数摊位</w:t>
-      </w:r>
-      <w:r>
-        <w:rPr>
-          <w:rFonts w:hint="eastAsia"/>
-        </w:rPr>
-        <w:t>都还用布包着呢，根本没有开张。难道</w:t>
+        <w:t>难道有什么</w:t>
+      </w:r>
+      <w:r>
+        <w:rPr>
+          <w:rFonts w:hint="eastAsia"/>
+        </w:rPr>
+        <w:t>灾难？还是外星人？把所有人都带走了吗？或者僵尸？可是这些都是老外的东西，怎么会到北京呢？这时</w:t>
+      </w:r>
+      <w:r>
+        <w:rPr>
+          <w:rFonts w:hint="eastAsia"/>
+        </w:rPr>
+        <w:t>脑袋越发难受，拿起桌上瓶子的水，一大口喝了少半。蜷缩到沙发一角，整个世界静的可怕，除了自己的心跳声</w:t>
+      </w:r>
+      <w:r>
+        <w:rPr>
+          <w:rFonts w:hint="eastAsia"/>
+        </w:rPr>
+        <w:t>和刚才喝的水顺着食道往下流的声音</w:t>
       </w:r>
       <w:r>
         <w:t>…</w:t>
@@ -828,7 +977,60 @@
         <w:rPr>
           <w:rFonts w:hint="eastAsia"/>
         </w:rPr>
-        <w:t>只好悻悻的往回走，这一路上，越想越害怕。老婆去哪儿了？这些所有的人都去哪儿了？怎么一夜之间都没有了？也不可能所有人同时都消失啊？这是什么情况</w:t>
+        <w:t>就这样不知道过去多久，半个小时，一个小时，真的没有意识了。</w:t>
+      </w:r>
+    </w:p>
+    <w:p>
+      <w:pPr>
+        <w:ind w:firstLine="270"/>
+      </w:pPr>
+      <w:r>
+        <w:rPr>
+          <w:rFonts w:hint="eastAsia"/>
+        </w:rPr>
+        <w:t>突然，一个想法冒出来：北京的人都联系不上，外地的呢？</w:t>
+      </w:r>
+      <w:r>
+        <w:rPr>
+          <w:rFonts w:hint="eastAsia"/>
+        </w:rPr>
+        <w:t>好，迅速从包里掏出手机，先给老家的父母打，伴随着嘟</w:t>
+      </w:r>
+      <w:r>
+        <w:rPr>
+          <w:rFonts w:hint="eastAsia"/>
+        </w:rPr>
+        <w:t>--</w:t>
+      </w:r>
+      <w:r>
+        <w:rPr>
+          <w:rFonts w:hint="eastAsia"/>
+        </w:rPr>
+        <w:t>嘟</w:t>
+      </w:r>
+      <w:r>
+        <w:rPr>
+          <w:rFonts w:hint="eastAsia"/>
+        </w:rPr>
+        <w:t>--</w:t>
+      </w:r>
+      <w:r>
+        <w:rPr>
+          <w:rFonts w:hint="eastAsia"/>
+        </w:rPr>
+        <w:t>嘟</w:t>
+      </w:r>
+      <w:r>
+        <w:rPr>
+          <w:rFonts w:hint="eastAsia"/>
+        </w:rPr>
+        <w:t>--</w:t>
+      </w:r>
+      <w:r>
+        <w:rPr>
+          <w:rFonts w:hint="eastAsia"/>
+        </w:rPr>
+        <w:t>，心跳也跟着加快，期待着那边熟悉的声音出现</w:t>
       </w:r>
       <w:r>
         <w:t>…</w:t>
@@ -842,6 +1044,60 @@
       <w:r>
         <w:t>…</w:t>
       </w:r>
+      <w:r>
+        <w:rPr>
+          <w:rFonts w:hint="eastAsia"/>
+        </w:rPr>
+        <w:t xml:space="preserve"> </w:t>
+      </w:r>
+      <w:r>
+        <w:rPr>
+          <w:rFonts w:hint="eastAsia"/>
+        </w:rPr>
+        <w:t>一分钟过去了，“您好，你拨打的电话暂时无法接通</w:t>
+      </w:r>
+      <w:r>
+        <w:t>…</w:t>
+      </w:r>
+      <w:r>
+        <w:rPr>
+          <w:rFonts w:hint="eastAsia"/>
+        </w:rPr>
+        <w:t xml:space="preserve"> </w:t>
+      </w:r>
+      <w:r>
+        <w:t>…</w:t>
+      </w:r>
+      <w:r>
+        <w:rPr>
+          <w:rFonts w:hint="eastAsia"/>
+        </w:rPr>
+        <w:t>”断了，再重拨一次吧，想想以前打也会这样，父母他们不习惯随时带手机，就这样再次期待着</w:t>
+      </w:r>
+      <w:r>
+        <w:t>…</w:t>
+      </w:r>
+      <w:r>
+        <w:rPr>
+          <w:rFonts w:hint="eastAsia"/>
+        </w:rPr>
+        <w:t xml:space="preserve"> </w:t>
+      </w:r>
+      <w:r>
+        <w:t>…</w:t>
+      </w:r>
+      <w:r>
+        <w:rPr>
+          <w:rFonts w:hint="eastAsia"/>
+        </w:rPr>
+        <w:t>然而一直没人接听。下面给哥哥、姐姐继续打，还有西安的同学，武汉的一个铁哥们</w:t>
+      </w:r>
+      <w:r>
+        <w:rPr>
+          <w:rFonts w:hint="eastAsia"/>
+        </w:rPr>
+        <w:t>，越打越着急，最后把手机重重的摔到沙发上。为什么呢？</w:t>
+      </w:r>
     </w:p>
     <w:p>
       <w:pPr>
@@ -851,51 +1107,138 @@
         <w:rPr>
           <w:rFonts w:hint="eastAsia"/>
         </w:rPr>
-        <w:t>不知不觉的，走到小区门口的小路，</w:t>
-      </w:r>
-      <w:r>
-        <w:rPr>
-          <w:rFonts w:hint="eastAsia"/>
-        </w:rPr>
-        <w:t>小卖铺的外面的桌子还在，其他的都竖着一排水泥柱（平常用来</w:t>
-      </w:r>
-      <w:r>
-        <w:rPr>
-          <w:rFonts w:hint="eastAsia"/>
-        </w:rPr>
-        <w:t>撑</w:t>
-      </w:r>
-      <w:r>
-        <w:rPr>
-          <w:rFonts w:hint="eastAsia"/>
-        </w:rPr>
-        <w:t>遮阳伞），一种凄凉感油然而生。再看传达室的灯一直亮着，也没有人，难道晚上的时候人已经没有了？</w:t>
-      </w:r>
-      <w:r>
-        <w:rPr>
-          <w:rFonts w:hint="eastAsia"/>
-        </w:rPr>
-        <w:t>昨晚到底发生什么事情了？越想头皮发麻，赶紧匆忙上楼</w:t>
-      </w:r>
-      <w:r>
-        <w:rPr>
-          <w:rFonts w:hint="eastAsia"/>
-        </w:rPr>
-        <w:t>。</w:t>
+        <w:t>不知道又过去了多久</w:t>
+      </w:r>
+      <w:r>
+        <w:t>…</w:t>
+      </w:r>
+      <w:r>
+        <w:rPr>
+          <w:rFonts w:hint="eastAsia"/>
+        </w:rPr>
+        <w:t xml:space="preserve"> </w:t>
+      </w:r>
+      <w:r>
+        <w:t>…</w:t>
       </w:r>
     </w:p>
     <w:p>
       <w:pPr>
         <w:ind w:firstLine="270"/>
-        <w:rPr>
-          <w:rFonts w:hint="eastAsia"/>
-        </w:rPr>
-      </w:pPr>
-      <w:r>
-        <w:rPr>
-          <w:rFonts w:hint="eastAsia"/>
-        </w:rPr>
-        <w:t>一到家，把防盗门赶紧关好，稍微平复下，想着还是打电话吧，总会有人在吧。拿起手机，按拨号键，根据最近通话的挨着拨，一个不通，接着拨另一个</w:t>
+      </w:pPr>
+      <w:r>
+        <w:rPr>
+          <w:rFonts w:hint="eastAsia"/>
+        </w:rPr>
+        <w:t>突然肚子咕咕响了一下，这才晃过神。抬头看了一下表，快十一点半，怎么感觉过了好久似得。哎，不管怎么，得先吃点东西，平常早点都按时吃，今天已经过点了。</w:t>
+      </w:r>
+      <w:r>
+        <w:rPr>
+          <w:rFonts w:hint="eastAsia"/>
+        </w:rPr>
+        <w:lastRenderedPageBreak/>
+        <w:t>去厨房转了一圈，也没有什么菜，也懒得做了。</w:t>
+      </w:r>
+      <w:r>
+        <w:rPr>
+          <w:rFonts w:hint="eastAsia"/>
+        </w:rPr>
+        <w:t>实际平</w:t>
+      </w:r>
+      <w:r>
+        <w:rPr>
+          <w:rFonts w:hint="eastAsia"/>
+        </w:rPr>
+        <w:t>日里，老婆偶尔不在家吃时，倒特别有心情，</w:t>
+      </w:r>
+      <w:r>
+        <w:rPr>
+          <w:rFonts w:hint="eastAsia"/>
+        </w:rPr>
+        <w:t>做点自己喜欢的。从冰箱里找出面包，蛋糕先对付一下了。</w:t>
+      </w:r>
+    </w:p>
+    <w:p>
+      <w:pPr>
+        <w:ind w:firstLine="270"/>
+      </w:pPr>
+      <w:r>
+        <w:rPr>
+          <w:rFonts w:hint="eastAsia"/>
+        </w:rPr>
+        <w:t>实际还是不甘心，这个世界不可能所有人都</w:t>
+      </w:r>
+      <w:r>
+        <w:rPr>
+          <w:rFonts w:hint="eastAsia"/>
+        </w:rPr>
+        <w:t>消失，只剩下自己一个</w:t>
+      </w:r>
+      <w:r>
+        <w:rPr>
+          <w:rFonts w:hint="eastAsia"/>
+        </w:rPr>
+        <w:t>啊</w:t>
+      </w:r>
+      <w:r>
+        <w:rPr>
+          <w:rFonts w:hint="eastAsia"/>
+        </w:rPr>
+        <w:t>。对，打</w:t>
+      </w:r>
+      <w:r>
+        <w:rPr>
+          <w:rFonts w:hint="eastAsia"/>
+        </w:rPr>
+        <w:t>110</w:t>
+      </w:r>
+      <w:r>
+        <w:rPr>
+          <w:rFonts w:hint="eastAsia"/>
+        </w:rPr>
+        <w:t>试试。拿起电话，直接拨出去，</w:t>
+      </w:r>
+      <w:r>
+        <w:rPr>
+          <w:rFonts w:hint="eastAsia"/>
+        </w:rPr>
+        <w:t>感觉</w:t>
+      </w:r>
+      <w:r>
+        <w:rPr>
+          <w:rFonts w:hint="eastAsia"/>
+        </w:rPr>
+        <w:t>就像美国大片的场景中一样：主人公紧急逃出匪穴，边开车边打</w:t>
+      </w:r>
+      <w:r>
+        <w:rPr>
+          <w:rFonts w:hint="eastAsia"/>
+        </w:rPr>
+        <w:t>911</w:t>
+      </w:r>
+      <w:r>
+        <w:rPr>
+          <w:rFonts w:hint="eastAsia"/>
+        </w:rPr>
+        <w:t>下面字幕</w:t>
+      </w:r>
+      <w:r>
+        <w:rPr>
+          <w:rFonts w:hint="eastAsia"/>
+        </w:rPr>
+        <w:t>come on</w:t>
+      </w:r>
+      <w:r>
+        <w:rPr>
+          <w:rFonts w:hint="eastAsia"/>
+        </w:rPr>
+        <w:t>，</w:t>
+      </w:r>
+      <w:r>
+        <w:rPr>
+          <w:rFonts w:hint="eastAsia"/>
+        </w:rPr>
+        <w:t>come on</w:t>
       </w:r>
       <w:r>
         <w:t>…</w:t>
@@ -913,25 +1256,67 @@
         <w:rPr>
           <w:rFonts w:hint="eastAsia"/>
         </w:rPr>
-        <w:t>越拨心里越紧张，没有一个人接通，其余都</w:t>
-      </w:r>
-      <w:r>
-        <w:rPr>
-          <w:rFonts w:hint="eastAsia"/>
-        </w:rPr>
-        <w:t>是关机。</w:t>
-      </w:r>
-      <w:r>
-        <w:rPr>
-          <w:rFonts w:hint="eastAsia"/>
-        </w:rPr>
-        <w:t>到底昨晚发生了什么？为什么只有自己还在，其他人都去哪儿了？</w:t>
-      </w:r>
-      <w:r>
-        <w:rPr>
-          <w:rFonts w:hint="eastAsia"/>
-        </w:rPr>
-        <w:t>越想越害怕，蜷缩在沙发上了。</w:t>
+        <w:t>然而</w:t>
+      </w:r>
+      <w:r>
+        <w:rPr>
+          <w:rFonts w:hint="eastAsia"/>
+        </w:rPr>
+        <w:t>就是</w:t>
+      </w:r>
+      <w:r>
+        <w:rPr>
+          <w:rFonts w:hint="eastAsia"/>
+        </w:rPr>
+        <w:t>没有人接。</w:t>
+      </w:r>
+      <w:r>
+        <w:rPr>
+          <w:rFonts w:hint="eastAsia"/>
+        </w:rPr>
+        <w:t xml:space="preserve"> </w:t>
+      </w:r>
+      <w:r>
+        <w:rPr>
+          <w:rFonts w:hint="eastAsia"/>
+        </w:rPr>
+        <w:t>又想到手机</w:t>
+      </w:r>
+      <w:r>
+        <w:rPr>
+          <w:rFonts w:hint="eastAsia"/>
+        </w:rPr>
+        <w:t>客服</w:t>
+      </w:r>
+      <w:r>
+        <w:rPr>
+          <w:rFonts w:hint="eastAsia"/>
+        </w:rPr>
+        <w:t>的</w:t>
+      </w:r>
+      <w:r>
+        <w:rPr>
+          <w:rFonts w:hint="eastAsia"/>
+        </w:rPr>
+        <w:t>人工</w:t>
+      </w:r>
+      <w:r>
+        <w:rPr>
+          <w:rFonts w:hint="eastAsia"/>
+        </w:rPr>
+        <w:t>台，租车的紧急救援服务台</w:t>
+      </w:r>
+      <w:r>
+        <w:t>…</w:t>
+      </w:r>
+      <w:r>
+        <w:rPr>
+          <w:rFonts w:hint="eastAsia"/>
+        </w:rPr>
+        <w:t xml:space="preserve"> </w:t>
+      </w:r>
+      <w:r>
+        <w:t>…</w:t>
       </w:r>
     </w:p>
     <w:p>
@@ -942,29 +1327,277 @@
         <w:rPr>
           <w:rFonts w:hint="eastAsia"/>
         </w:rPr>
-        <w:t>难道有什么</w:t>
-      </w:r>
-      <w:r>
-        <w:rPr>
-          <w:rFonts w:hint="eastAsia"/>
-        </w:rPr>
-        <w:t>灾难？还是外星人？把所有人都带走了吗？或者僵尸？可是这些都是老外的东西，怎么会到北京呢？这时</w:t>
-      </w:r>
-      <w:r>
-        <w:rPr>
-          <w:rFonts w:hint="eastAsia"/>
-        </w:rPr>
-        <w:t>脑袋越发难受，拿起桌上瓶子的水，一大口喝了少半。蜷缩到沙发一角，整个世界静的可怕，除了自己的心跳声</w:t>
-      </w:r>
-      <w:r>
-        <w:rPr>
-          <w:rFonts w:hint="eastAsia"/>
-        </w:rPr>
-        <w:t>和刚才喝的水顺着食道往下流的声音</w:t>
-      </w:r>
-      <w:r>
-        <w:t>…</w:t>
-      </w:r>
+        <w:t>结果都一样。突然，冒出一个念头，如果发生什么重大事件，网络上应该有所反应，这怎么没想到呢。便</w:t>
+      </w:r>
+      <w:r>
+        <w:rPr>
+          <w:rFonts w:hint="eastAsia"/>
+        </w:rPr>
+        <w:t>迅速打开电脑，直接登录微博（实效性最快的），</w:t>
+      </w:r>
+      <w:r>
+        <w:rPr>
+          <w:rFonts w:hint="eastAsia"/>
+        </w:rPr>
+        <w:t>期待着能有所发现。今天</w:t>
+      </w:r>
+      <w:r>
+        <w:rPr>
+          <w:rFonts w:hint="eastAsia"/>
+        </w:rPr>
+        <w:t>的</w:t>
+      </w:r>
+      <w:r>
+        <w:rPr>
+          <w:rFonts w:hint="eastAsia"/>
+        </w:rPr>
+        <w:t>网</w:t>
+      </w:r>
+      <w:r>
+        <w:rPr>
+          <w:rFonts w:hint="eastAsia"/>
+        </w:rPr>
+        <w:t>速出奇</w:t>
+      </w:r>
+      <w:r>
+        <w:rPr>
+          <w:rFonts w:hint="eastAsia"/>
+        </w:rPr>
+        <w:t>的快，平时周末大家用的人比较多</w:t>
+      </w:r>
+      <w:r>
+        <w:rPr>
+          <w:rFonts w:hint="eastAsia"/>
+        </w:rPr>
+        <w:t>，网一般都很慢</w:t>
+      </w:r>
+      <w:r>
+        <w:rPr>
+          <w:rFonts w:hint="eastAsia"/>
+        </w:rPr>
+        <w:t>。结果发现</w:t>
+      </w:r>
+      <w:r>
+        <w:rPr>
+          <w:rFonts w:hint="eastAsia"/>
+        </w:rPr>
+        <w:t>最新的内容全部是大</w:t>
+      </w:r>
+      <w:r>
+        <w:rPr>
+          <w:rFonts w:hint="eastAsia"/>
+        </w:rPr>
+        <w:t>V</w:t>
+      </w:r>
+      <w:r>
+        <w:rPr>
+          <w:rFonts w:hint="eastAsia"/>
+        </w:rPr>
+        <w:t>们</w:t>
+      </w:r>
+      <w:r>
+        <w:rPr>
+          <w:rFonts w:hint="eastAsia"/>
+        </w:rPr>
+        <w:t>发的无关痛痒的“鸡汤贴”，再翻两页就到昨天的，发现正常朋友发的好像今天</w:t>
+      </w:r>
+      <w:r>
+        <w:rPr>
+          <w:rFonts w:hint="eastAsia"/>
+        </w:rPr>
+        <w:t>大约</w:t>
+      </w:r>
+      <w:r>
+        <w:rPr>
+          <w:rFonts w:hint="eastAsia"/>
+        </w:rPr>
+        <w:t>四五点钟之后就没有新的了。</w:t>
+      </w:r>
+      <w:r>
+        <w:rPr>
+          <w:rFonts w:hint="eastAsia"/>
+        </w:rPr>
+        <w:t>以前自己微博还</w:t>
+      </w:r>
+      <w:r>
+        <w:rPr>
+          <w:rFonts w:hint="eastAsia"/>
+        </w:rPr>
+        <w:t>算</w:t>
+      </w:r>
+      <w:r>
+        <w:rPr>
+          <w:rFonts w:hint="eastAsia"/>
+        </w:rPr>
+        <w:t>玩的比较溜，一般的内容便肉眼能区分出机器人还是真人发的，但</w:t>
+      </w:r>
+      <w:r>
+        <w:rPr>
+          <w:rFonts w:hint="eastAsia"/>
+        </w:rPr>
+        <w:t>这时候也静不下心来详细分析了，还是看看别的</w:t>
+      </w:r>
+      <w:r>
+        <w:rPr>
+          <w:rFonts w:hint="eastAsia"/>
+        </w:rPr>
+        <w:t>了</w:t>
+      </w:r>
+      <w:r>
+        <w:rPr>
+          <w:rFonts w:hint="eastAsia"/>
+        </w:rPr>
+        <w:t>。打开</w:t>
+      </w:r>
+      <w:r>
+        <w:rPr>
+          <w:rFonts w:hint="eastAsia"/>
+        </w:rPr>
+        <w:t>QQ</w:t>
+      </w:r>
+      <w:r>
+        <w:rPr>
+          <w:rFonts w:hint="eastAsia"/>
+        </w:rPr>
+        <w:t>，发现新的消息大部分都是昨晚的，今天也就凌晨几条。打开自己经常看的几个论坛，情况也基本如此。又想起最近手机微信比较火，便迅速拿起手机，打开微信，朋友圈、还有公共账号，基本今天都没有新消息了。</w:t>
+      </w:r>
+      <w:r>
+        <w:rPr>
+          <w:rFonts w:hint="eastAsia"/>
+        </w:rPr>
+        <w:t>难道全世界真的都没有人了吗？</w:t>
+      </w:r>
+    </w:p>
+    <w:p>
+      <w:pPr>
+        <w:ind w:firstLine="270"/>
+      </w:pPr>
+      <w:r>
+        <w:rPr>
+          <w:rFonts w:hint="eastAsia"/>
+        </w:rPr>
+        <w:t>网络上看来是没有线索了，无奈的合上笔记本，又回到沙发上，整个世界静的太可怕了。卫生间里面龙头偶尔的水滴声，也让人心里一颤。难道除了我就没有一个能动的东西了吗？环视了一下客厅，除了茶几上上的鱼缸里面的几个小家伙外，貌似没有了。它们还像往常一样，自由自在的游着，对了，早晨都忘记给它们喂了，</w:t>
+      </w:r>
+      <w:r>
+        <w:rPr>
+          <w:rFonts w:hint="eastAsia"/>
+        </w:rPr>
+        <w:t>便</w:t>
+      </w:r>
+      <w:r>
+        <w:rPr>
+          <w:rFonts w:hint="eastAsia"/>
+        </w:rPr>
+        <w:t>走过去，拿起鱼食撒了一点，这几个家伙可能是</w:t>
+      </w:r>
+      <w:r>
+        <w:rPr>
+          <w:rFonts w:hint="eastAsia"/>
+        </w:rPr>
+        <w:t>饿了</w:t>
+      </w:r>
+      <w:r>
+        <w:rPr>
+          <w:rFonts w:hint="eastAsia"/>
+        </w:rPr>
+        <w:t>坏了，</w:t>
+      </w:r>
+      <w:r>
+        <w:rPr>
+          <w:rFonts w:hint="eastAsia"/>
+        </w:rPr>
+        <w:t>拼抢的很凶。呆呆的看着它们吃完，一对一对的悠闲的戏耍，又想起老婆来。哎，到底去哪儿了？</w:t>
+      </w:r>
+    </w:p>
+    <w:p>
+      <w:pPr>
+        <w:ind w:firstLine="270"/>
+      </w:pPr>
+      <w:r>
+        <w:rPr>
+          <w:rFonts w:hint="eastAsia"/>
+        </w:rPr>
+        <w:t>扭头时，一闪一闪一个小红灯进入视线，喔，原来是电视的待机灯。对了，</w:t>
+      </w:r>
+      <w:r>
+        <w:rPr>
+          <w:rFonts w:hint="eastAsia"/>
+        </w:rPr>
+        <w:t>N</w:t>
+      </w:r>
+      <w:r>
+        <w:rPr>
+          <w:rFonts w:hint="eastAsia"/>
+        </w:rPr>
+        <w:t>久没看电视了，赶紧找遥控器（以</w:t>
+      </w:r>
+      <w:r>
+        <w:rPr>
+          <w:rFonts w:hint="eastAsia"/>
+        </w:rPr>
+        <w:t>前老婆还经常看，后来有</w:t>
+      </w:r>
+      <w:proofErr w:type="spellStart"/>
+      <w:r>
+        <w:rPr>
+          <w:rFonts w:hint="eastAsia"/>
+        </w:rPr>
+        <w:t>ipad</w:t>
+      </w:r>
+      <w:proofErr w:type="spellEnd"/>
+      <w:r>
+        <w:rPr>
+          <w:rFonts w:hint="eastAsia"/>
+        </w:rPr>
+        <w:t>了，就直接联网看，电视机就成摆设了）。终于在电视柜下面找到，迅速按下</w:t>
+      </w:r>
+      <w:r>
+        <w:rPr>
+          <w:rFonts w:hint="eastAsia"/>
+        </w:rPr>
+        <w:t>power</w:t>
+      </w:r>
+      <w:r>
+        <w:rPr>
+          <w:rFonts w:hint="eastAsia"/>
+        </w:rPr>
+        <w:t>键，上面都落了一层灰，</w:t>
+      </w:r>
+      <w:r>
+        <w:rPr>
+          <w:rFonts w:hint="eastAsia"/>
+        </w:rPr>
+        <w:t>终于有画面了。很诧异的是，除了一些小的地方台在连续播老的经典剧之外，大部分频道都没有内容了，</w:t>
+      </w:r>
+      <w:r>
+        <w:rPr>
+          <w:rFonts w:hint="eastAsia"/>
+        </w:rPr>
+        <w:t>竟然神奇的</w:t>
+      </w:r>
+      <w:r>
+        <w:rPr>
+          <w:rFonts w:hint="eastAsia"/>
+        </w:rPr>
+        <w:t>出</w:t>
+      </w:r>
+      <w:r>
+        <w:rPr>
+          <w:rFonts w:hint="eastAsia"/>
+        </w:rPr>
+        <w:t>现了小时候才有“请稍后”的画面，只不过形式上做的漂亮一点而已。啊</w:t>
+      </w:r>
+      <w:r>
+        <w:rPr>
+          <w:rFonts w:hint="eastAsia"/>
+        </w:rPr>
+        <w:t>，原来现在电视主要还是靠人控制，人都没有了，所以才会出上面提到的画面。</w:t>
+      </w:r>
+    </w:p>
+    <w:p>
+      <w:pPr>
+        <w:ind w:firstLine="270"/>
+      </w:pPr>
       <w:r>
         <w:rPr>
           <w:rFonts w:hint="eastAsia"/>
@@ -972,617 +1605,153 @@
         <w:t xml:space="preserve"> </w:t>
       </w:r>
       <w:r>
-        <w:t>…</w:t>
+        <w:rPr>
+          <w:rFonts w:hint="eastAsia"/>
+        </w:rPr>
+        <w:t>这时候，慢慢的没有那么紧张了，我得好好想想到底发生了什么事情？难道是自己在做梦</w:t>
+      </w:r>
+      <w:r>
+        <w:rPr>
+          <w:rFonts w:hint="eastAsia"/>
+        </w:rPr>
+        <w:t>，这个很有可能，美剧看多了。可是怎么验证自己是否再梦中呢？首先想到一些科普书籍里说梦里的时间一般</w:t>
+      </w:r>
+      <w:r>
+        <w:rPr>
+          <w:rFonts w:hint="eastAsia"/>
+        </w:rPr>
+        <w:t>是错乱的，我确认一下墙上的挂钟，手机，手表，还有电脑上的时间，</w:t>
+      </w:r>
+      <w:r>
+        <w:rPr>
+          <w:rFonts w:hint="eastAsia"/>
+        </w:rPr>
+        <w:t>再仔细</w:t>
+      </w:r>
+      <w:r>
+        <w:rPr>
+          <w:rFonts w:hint="eastAsia"/>
+        </w:rPr>
+        <w:t>想想早上起来到现在的所以见闻，</w:t>
+      </w:r>
+      <w:r>
+        <w:rPr>
+          <w:rFonts w:hint="eastAsia"/>
+        </w:rPr>
+        <w:t>但整个时间都大概是顺序依次的，应该不是在梦里</w:t>
+      </w:r>
+      <w:r>
+        <w:rPr>
+          <w:rFonts w:hint="eastAsia"/>
+        </w:rPr>
+        <w:t>。另外比较土的办法，掐一下自己，一般疼痛感会让人从梦</w:t>
+      </w:r>
+      <w:r>
+        <w:rPr>
+          <w:rFonts w:hint="eastAsia"/>
+        </w:rPr>
+        <w:lastRenderedPageBreak/>
+        <w:t>里清醒过来。这两个办法都验证了，自己根本不可能是在做梦。还有一种可能，自己一个人，被一些神秘的人</w:t>
+      </w:r>
+      <w:r>
+        <w:rPr>
+          <w:rFonts w:hint="eastAsia"/>
+        </w:rPr>
+        <w:t>(</w:t>
+      </w:r>
+      <w:r>
+        <w:rPr>
+          <w:rFonts w:hint="eastAsia"/>
+        </w:rPr>
+        <w:t>可能是外星人，或者军方的研究机构</w:t>
+      </w:r>
+      <w:r>
+        <w:rPr>
+          <w:rFonts w:hint="eastAsia"/>
+        </w:rPr>
+        <w:t>)</w:t>
+      </w:r>
+      <w:r>
+        <w:rPr>
+          <w:rFonts w:hint="eastAsia"/>
+        </w:rPr>
+        <w:t>放到一个镜像的环境里，自己被当成小白鼠了，很有可能他们在一个大的显示屏后面正在偷笑呢，可是镜像静止的东西</w:t>
+      </w:r>
+      <w:r>
+        <w:rPr>
+          <w:rFonts w:hint="eastAsia"/>
+        </w:rPr>
+        <w:t>容易些，能动的动物，特别是人就比较麻烦，所以自己看不到任何人了，这个可能性极大。可是我怎么验证呢？</w:t>
+      </w:r>
+      <w:r>
+        <w:rPr>
+          <w:rFonts w:hint="eastAsia"/>
+        </w:rPr>
+        <w:t>这本来就超出一般人的想象了。亦或其他的可能，也不太靠谱。有可能我周围的环境是真实的，只是其他人被一种特殊的物质（比如超强的光）都带走了，而某种极小极小的概率下，我成了漏网之鱼。那他们会不会</w:t>
+      </w:r>
+      <w:r>
+        <w:rPr>
+          <w:rFonts w:hint="eastAsia"/>
+        </w:rPr>
+        <w:t>回来</w:t>
+      </w:r>
+      <w:r>
+        <w:rPr>
+          <w:rFonts w:hint="eastAsia"/>
+        </w:rPr>
+        <w:t>检查呢？</w:t>
       </w:r>
     </w:p>
     <w:p>
       <w:pPr>
         <w:ind w:firstLine="270"/>
-      </w:pPr>
-      <w:r>
-        <w:rPr>
-          <w:rFonts w:hint="eastAsia"/>
-        </w:rPr>
-        <w:t>就这样不知道过去多久，半个小时，一个小时，真的没有意识了。</w:t>
+        <w:rPr>
+          <w:rFonts w:hint="eastAsia"/>
+        </w:rPr>
+      </w:pPr>
+      <w:r>
+        <w:rPr>
+          <w:rFonts w:hint="eastAsia"/>
+        </w:rPr>
+        <w:t>实际上现在也不知道自己面对的到底是什么？然而这种疑惑又伴随着恐惧，随着时钟慢慢的流逝</w:t>
+      </w:r>
+      <w:r>
+        <w:t>…</w:t>
+      </w:r>
+      <w:r>
+        <w:rPr>
+          <w:rFonts w:hint="eastAsia"/>
+        </w:rPr>
+        <w:t xml:space="preserve"> </w:t>
+      </w:r>
+      <w:r>
+        <w:t>…</w:t>
       </w:r>
     </w:p>
     <w:p>
       <w:pPr>
         <w:ind w:firstLine="270"/>
-      </w:pPr>
-      <w:r>
-        <w:rPr>
-          <w:rFonts w:hint="eastAsia"/>
-        </w:rPr>
-        <w:t>突然，一个想法冒出来：北京的人都联系不上，外地的呢？</w:t>
-      </w:r>
-      <w:r>
-        <w:rPr>
-          <w:rFonts w:hint="eastAsia"/>
-        </w:rPr>
-        <w:t>好，迅速从包里掏出手机，先给老家的父母打，伴随着嘟</w:t>
-      </w:r>
-      <w:r>
-        <w:rPr>
-          <w:rFonts w:hint="eastAsia"/>
-        </w:rPr>
-        <w:t>--</w:t>
-      </w:r>
-      <w:r>
-        <w:rPr>
-          <w:rFonts w:hint="eastAsia"/>
-        </w:rPr>
-        <w:t>嘟</w:t>
-      </w:r>
-      <w:r>
-        <w:rPr>
-          <w:rFonts w:hint="eastAsia"/>
-        </w:rPr>
-        <w:t>--</w:t>
-      </w:r>
-      <w:r>
-        <w:rPr>
-          <w:rFonts w:hint="eastAsia"/>
-        </w:rPr>
-        <w:t>嘟</w:t>
-      </w:r>
-      <w:r>
-        <w:rPr>
-          <w:rFonts w:hint="eastAsia"/>
-        </w:rPr>
-        <w:t>--</w:t>
-      </w:r>
-      <w:r>
-        <w:rPr>
-          <w:rFonts w:hint="eastAsia"/>
-        </w:rPr>
-        <w:t>，心跳也跟着加快，期待着那边熟悉的声音出现</w:t>
-      </w:r>
-      <w:r>
-        <w:t>…</w:t>
-      </w:r>
-      <w:r>
-        <w:rPr>
-          <w:rFonts w:hint="eastAsia"/>
-        </w:rPr>
-        <w:t xml:space="preserve"> </w:t>
-      </w:r>
-      <w:r>
-        <w:t>…</w:t>
-      </w:r>
-      <w:r>
-        <w:rPr>
-          <w:rFonts w:hint="eastAsia"/>
-        </w:rPr>
-        <w:t xml:space="preserve"> </w:t>
-      </w:r>
-      <w:r>
-        <w:rPr>
-          <w:rFonts w:hint="eastAsia"/>
-        </w:rPr>
-        <w:t>一分钟过去了，“您好，你拨打的电话暂时无法接通</w:t>
-      </w:r>
-      <w:r>
-        <w:t>…</w:t>
-      </w:r>
-      <w:r>
-        <w:rPr>
-          <w:rFonts w:hint="eastAsia"/>
-        </w:rPr>
-        <w:t xml:space="preserve"> </w:t>
-      </w:r>
-      <w:r>
-        <w:t>…</w:t>
-      </w:r>
-      <w:r>
-        <w:rPr>
-          <w:rFonts w:hint="eastAsia"/>
-        </w:rPr>
-        <w:t>”断了，再重拨一次吧，想想以前打也会这样，父母他们不习惯随时带手机，就这样再次期待着</w:t>
-      </w:r>
-      <w:r>
-        <w:t>…</w:t>
-      </w:r>
-      <w:r>
-        <w:rPr>
-          <w:rFonts w:hint="eastAsia"/>
-        </w:rPr>
-        <w:t xml:space="preserve"> </w:t>
-      </w:r>
-      <w:r>
-        <w:t>…</w:t>
-      </w:r>
-      <w:r>
-        <w:rPr>
-          <w:rFonts w:hint="eastAsia"/>
-        </w:rPr>
-        <w:t>然而一直没人接听。下面给哥哥、姐姐继续打，还有西安的同学，武汉的一个铁哥们</w:t>
-      </w:r>
-      <w:r>
-        <w:rPr>
-          <w:rFonts w:hint="eastAsia"/>
-        </w:rPr>
-        <w:t>，越打越着急，最后把手机重重的摔到沙发上。为什么呢？</w:t>
-      </w:r>
-    </w:p>
-    <w:p>
-      <w:pPr>
-        <w:ind w:firstLine="270"/>
-      </w:pPr>
-      <w:r>
-        <w:rPr>
-          <w:rFonts w:hint="eastAsia"/>
-        </w:rPr>
-        <w:t>不知道又过去了多久</w:t>
-      </w:r>
-      <w:r>
-        <w:t>…</w:t>
-      </w:r>
-      <w:r>
-        <w:rPr>
-          <w:rFonts w:hint="eastAsia"/>
-        </w:rPr>
-        <w:t xml:space="preserve"> </w:t>
-      </w:r>
-      <w:r>
-        <w:t>…</w:t>
-      </w:r>
-    </w:p>
-    <w:p>
-      <w:pPr>
-        <w:ind w:firstLine="270"/>
-      </w:pPr>
-      <w:r>
-        <w:rPr>
-          <w:rFonts w:hint="eastAsia"/>
-        </w:rPr>
-        <w:lastRenderedPageBreak/>
-        <w:t>突然肚子咕咕响了一下，这才晃过神。抬头看了一下表，快十一点半，怎么感觉过了好久似得。哎，不管怎么，得先吃点东西，平常早点都按时吃，今天已经过点了。去厨房转了一圈，也没有什么菜，也懒得做了。</w:t>
-      </w:r>
-      <w:r>
-        <w:rPr>
-          <w:rFonts w:hint="eastAsia"/>
-        </w:rPr>
-        <w:t>实际平</w:t>
-      </w:r>
-      <w:r>
-        <w:rPr>
-          <w:rFonts w:hint="eastAsia"/>
-        </w:rPr>
-        <w:t>日里，老婆偶尔不在家吃时，倒特别有心情，</w:t>
-      </w:r>
-      <w:r>
-        <w:rPr>
-          <w:rFonts w:hint="eastAsia"/>
-        </w:rPr>
-        <w:t>做点自己喜欢的。从冰箱里找出面包，蛋糕先对付一下了。</w:t>
-      </w:r>
-    </w:p>
-    <w:p>
-      <w:pPr>
-        <w:ind w:firstLine="270"/>
-      </w:pPr>
-      <w:r>
-        <w:rPr>
-          <w:rFonts w:hint="eastAsia"/>
-        </w:rPr>
-        <w:t>实际还是不甘心，这个世界不可能所有人都</w:t>
-      </w:r>
-      <w:r>
-        <w:rPr>
-          <w:rFonts w:hint="eastAsia"/>
-        </w:rPr>
-        <w:t>消失，只剩下自己一个</w:t>
-      </w:r>
-      <w:r>
-        <w:rPr>
-          <w:rFonts w:hint="eastAsia"/>
-        </w:rPr>
-        <w:t>啊</w:t>
-      </w:r>
-      <w:r>
-        <w:rPr>
-          <w:rFonts w:hint="eastAsia"/>
-        </w:rPr>
-        <w:t>。对，打</w:t>
-      </w:r>
-      <w:r>
-        <w:rPr>
-          <w:rFonts w:hint="eastAsia"/>
-        </w:rPr>
-        <w:t>110</w:t>
-      </w:r>
-      <w:r>
-        <w:rPr>
-          <w:rFonts w:hint="eastAsia"/>
-        </w:rPr>
-        <w:t>试试。拿起电话，直接拨出去，</w:t>
-      </w:r>
-      <w:r>
-        <w:rPr>
-          <w:rFonts w:hint="eastAsia"/>
-        </w:rPr>
-        <w:t>感觉</w:t>
-      </w:r>
-      <w:r>
-        <w:rPr>
-          <w:rFonts w:hint="eastAsia"/>
-        </w:rPr>
-        <w:t>就像美国大片的场景中一样：主人公紧急逃出匪穴，边开车边打</w:t>
-      </w:r>
-      <w:r>
-        <w:rPr>
-          <w:rFonts w:hint="eastAsia"/>
-        </w:rPr>
-        <w:t>911</w:t>
-      </w:r>
-      <w:r>
-        <w:rPr>
-          <w:rFonts w:hint="eastAsia"/>
-        </w:rPr>
-        <w:t>下面字幕</w:t>
-      </w:r>
-      <w:r>
-        <w:rPr>
-          <w:rFonts w:hint="eastAsia"/>
-        </w:rPr>
-        <w:t>come on</w:t>
-      </w:r>
-      <w:r>
-        <w:rPr>
-          <w:rFonts w:hint="eastAsia"/>
-        </w:rPr>
-        <w:t>，</w:t>
-      </w:r>
-      <w:r>
-        <w:rPr>
-          <w:rFonts w:hint="eastAsia"/>
-        </w:rPr>
-        <w:t>come on</w:t>
-      </w:r>
-      <w:r>
-        <w:t>…</w:t>
-      </w:r>
-      <w:r>
-        <w:rPr>
-          <w:rFonts w:hint="eastAsia"/>
-        </w:rPr>
-        <w:t xml:space="preserve"> </w:t>
-      </w:r>
-      <w:r>
-        <w:t>…</w:t>
-      </w:r>
-      <w:r>
-        <w:rPr>
-          <w:rFonts w:hint="eastAsia"/>
-        </w:rPr>
-        <w:t>然而</w:t>
-      </w:r>
-      <w:r>
-        <w:rPr>
-          <w:rFonts w:hint="eastAsia"/>
-        </w:rPr>
-        <w:t>就是</w:t>
-      </w:r>
-      <w:r>
-        <w:rPr>
-          <w:rFonts w:hint="eastAsia"/>
-        </w:rPr>
-        <w:t>没有人接。</w:t>
-      </w:r>
-      <w:r>
-        <w:rPr>
-          <w:rFonts w:hint="eastAsia"/>
-        </w:rPr>
-        <w:t xml:space="preserve"> </w:t>
-      </w:r>
-      <w:r>
-        <w:rPr>
-          <w:rFonts w:hint="eastAsia"/>
-        </w:rPr>
-        <w:t>又想到手机</w:t>
-      </w:r>
-      <w:r>
-        <w:rPr>
-          <w:rFonts w:hint="eastAsia"/>
-        </w:rPr>
-        <w:t>客服</w:t>
-      </w:r>
-      <w:r>
-        <w:rPr>
-          <w:rFonts w:hint="eastAsia"/>
-        </w:rPr>
-        <w:t>的</w:t>
-      </w:r>
-      <w:r>
-        <w:rPr>
-          <w:rFonts w:hint="eastAsia"/>
-        </w:rPr>
-        <w:t>人工</w:t>
-      </w:r>
-      <w:r>
-        <w:rPr>
-          <w:rFonts w:hint="eastAsia"/>
-        </w:rPr>
-        <w:t>台，租车的紧急救援服务台</w:t>
-      </w:r>
-      <w:r>
-        <w:t>…</w:t>
-      </w:r>
-      <w:r>
-        <w:rPr>
-          <w:rFonts w:hint="eastAsia"/>
-        </w:rPr>
-        <w:t xml:space="preserve"> </w:t>
-      </w:r>
-      <w:r>
-        <w:t>…</w:t>
-      </w:r>
-    </w:p>
-    <w:p>
-      <w:pPr>
-        <w:ind w:firstLine="270"/>
-      </w:pPr>
-      <w:r>
-        <w:rPr>
-          <w:rFonts w:hint="eastAsia"/>
-        </w:rPr>
-        <w:t>结果都一样。突然，冒出一个念头，如果发生什么重大事件，网络上应该有所反应，这怎么没想到呢。便</w:t>
-      </w:r>
-      <w:r>
-        <w:rPr>
-          <w:rFonts w:hint="eastAsia"/>
-        </w:rPr>
-        <w:t>迅速打开电脑，直接登录微博（实效性最快的），</w:t>
-      </w:r>
-      <w:r>
-        <w:rPr>
-          <w:rFonts w:hint="eastAsia"/>
-        </w:rPr>
-        <w:t>期待着能有所发现。今天网异常的快，平时周末大家用的人比较多。结果发现</w:t>
-      </w:r>
-      <w:r>
-        <w:rPr>
-          <w:rFonts w:hint="eastAsia"/>
-        </w:rPr>
-        <w:t>最新的内容全部是大</w:t>
-      </w:r>
-      <w:r>
-        <w:rPr>
-          <w:rFonts w:hint="eastAsia"/>
-        </w:rPr>
-        <w:t>V</w:t>
-      </w:r>
-      <w:r>
-        <w:rPr>
-          <w:rFonts w:hint="eastAsia"/>
-        </w:rPr>
-        <w:t>们</w:t>
-      </w:r>
-      <w:r>
-        <w:rPr>
-          <w:rFonts w:hint="eastAsia"/>
-        </w:rPr>
-        <w:t>发的无关痛痒的“鸡汤贴”，再翻两页就到昨天的，发现正常朋友发的好像今天四五点钟之后就没有新的了。</w:t>
-      </w:r>
-      <w:r>
-        <w:rPr>
-          <w:rFonts w:hint="eastAsia"/>
-        </w:rPr>
-        <w:t>以前自己微博还玩的比较溜，一般的内容便肉眼能区分出机器人还是真人发的。</w:t>
-      </w:r>
-      <w:r>
-        <w:rPr>
-          <w:rFonts w:hint="eastAsia"/>
-        </w:rPr>
-        <w:t xml:space="preserve"> </w:t>
-      </w:r>
-      <w:r>
-        <w:rPr>
-          <w:rFonts w:hint="eastAsia"/>
-        </w:rPr>
-        <w:t>这时候也静不下心来详细分析了，还是看看别的。打开</w:t>
-      </w:r>
-      <w:r>
-        <w:rPr>
-          <w:rFonts w:hint="eastAsia"/>
-        </w:rPr>
-        <w:t>QQ</w:t>
-      </w:r>
-      <w:r>
-        <w:rPr>
-          <w:rFonts w:hint="eastAsia"/>
-        </w:rPr>
-        <w:t>，发现新的消息大部分都是昨晚的，今天也就凌晨几条。打开自己经常看的几个论坛，情况也基本如此。又想起最近手机微信比较火，便迅速拿起手机，打开微信（自己手机待机会自动断网），朋友圈、还有公共账号，基本今天都没有新消息了。</w:t>
-      </w:r>
-      <w:r>
-        <w:rPr>
-          <w:rFonts w:hint="eastAsia"/>
-        </w:rPr>
-        <w:t>难道全世界真的都没有人了吗？</w:t>
-      </w:r>
-    </w:p>
-    <w:p>
-      <w:pPr>
-        <w:ind w:firstLine="270"/>
-      </w:pPr>
-      <w:r>
-        <w:rPr>
-          <w:rFonts w:hint="eastAsia"/>
-        </w:rPr>
-        <w:t>网络上看来是没有线索了，无奈的合上笔记本，又回到沙发上，整个世界静的太可怕了。卫生间里面龙头偶尔的水滴声，也让人心里一颤。难道除了我就没有一个能动的东西了吗？环视了一下客厅，除了茶几上上的鱼缸里面的几个小家伙外，貌似没有了。它们还像往常一样，自由自在的游着，对了，早晨都忘记给它们喂了，</w:t>
-      </w:r>
-      <w:r>
-        <w:rPr>
-          <w:rFonts w:hint="eastAsia"/>
-        </w:rPr>
-        <w:t>便拿起鱼食撒了一点，这几个家伙估计了饿了拼抢的很凶。呆呆的看着它们吃完，一对一对的悠闲的戏耍，又想起老婆来。哎，到底去哪儿了？</w:t>
-      </w:r>
-    </w:p>
-    <w:p>
-      <w:pPr>
-        <w:ind w:firstLine="270"/>
-        <w:rPr>
-          <w:rFonts w:hint="eastAsia"/>
-        </w:rPr>
-      </w:pPr>
-      <w:r>
-        <w:rPr>
-          <w:rFonts w:hint="eastAsia"/>
-        </w:rPr>
-        <w:t>扭头时，一闪一闪一个小红灯进入视线，喔，原来是电视的待机灯。对了，</w:t>
-      </w:r>
-      <w:r>
-        <w:rPr>
-          <w:rFonts w:hint="eastAsia"/>
-        </w:rPr>
-        <w:t>N</w:t>
-      </w:r>
-      <w:r>
-        <w:rPr>
-          <w:rFonts w:hint="eastAsia"/>
-        </w:rPr>
-        <w:t>久没看电视了，赶紧找遥控器（以</w:t>
-      </w:r>
-      <w:r>
-        <w:rPr>
-          <w:rFonts w:hint="eastAsia"/>
-        </w:rPr>
-        <w:t>前老婆还经常看，后来有</w:t>
-      </w:r>
-      <w:proofErr w:type="spellStart"/>
-      <w:r>
-        <w:rPr>
-          <w:rFonts w:hint="eastAsia"/>
-        </w:rPr>
-        <w:t>ipad</w:t>
-      </w:r>
-      <w:proofErr w:type="spellEnd"/>
-      <w:r>
-        <w:rPr>
-          <w:rFonts w:hint="eastAsia"/>
-        </w:rPr>
-        <w:t>了，就直接联网看，电视机就成摆设了）。终于在电视柜下面找到，迅速按下</w:t>
-      </w:r>
-      <w:r>
-        <w:rPr>
-          <w:rFonts w:hint="eastAsia"/>
-        </w:rPr>
-        <w:t>power</w:t>
-      </w:r>
-      <w:r>
-        <w:rPr>
-          <w:rFonts w:hint="eastAsia"/>
-        </w:rPr>
-        <w:t>键，上面都落了一层灰，</w:t>
-      </w:r>
-      <w:r>
-        <w:rPr>
-          <w:rFonts w:hint="eastAsia"/>
-        </w:rPr>
-        <w:t>终于有画面了。很诧异的是，除了一些小的地方台在连续播老的经典剧之外，大部分频道都没有内容了，</w:t>
-      </w:r>
-      <w:r>
-        <w:rPr>
-          <w:rFonts w:hint="eastAsia"/>
-        </w:rPr>
-        <w:t>竟然神奇的</w:t>
-      </w:r>
-      <w:r>
-        <w:rPr>
-          <w:rFonts w:hint="eastAsia"/>
-        </w:rPr>
-        <w:t>出</w:t>
-      </w:r>
-      <w:r>
-        <w:rPr>
-          <w:rFonts w:hint="eastAsia"/>
-        </w:rPr>
-        <w:t>现了小时候才有“请稍后”的画面，只不过形式上做的漂亮一点而已。啊</w:t>
-      </w:r>
-      <w:r>
-        <w:rPr>
-          <w:rFonts w:hint="eastAsia"/>
-        </w:rPr>
-        <w:t>，原来现在电视主要还是靠人控制，人都没有了，所以才会出上面提到的画面。</w:t>
-      </w:r>
-    </w:p>
-    <w:p>
-      <w:pPr>
-        <w:ind w:firstLine="270"/>
-      </w:pPr>
-      <w:r>
-        <w:rPr>
-          <w:rFonts w:hint="eastAsia"/>
-        </w:rPr>
-        <w:t xml:space="preserve"> </w:t>
-      </w:r>
-      <w:r>
-        <w:rPr>
-          <w:rFonts w:hint="eastAsia"/>
-        </w:rPr>
-        <w:t>这时候，慢慢的没有那么紧张了，我得好好想想到底发生了什么事情？难道是自己在做梦，这个很有可能，美剧看多了。可是怎么验证自己是否再梦中呢？首先，梦里的时间很有可能是错乱的，我确认一下墙上的挂钟，手机，手表，还有电脑上的时间，</w:t>
-      </w:r>
-      <w:r>
-        <w:rPr>
-          <w:rFonts w:hint="eastAsia"/>
-        </w:rPr>
-        <w:lastRenderedPageBreak/>
-        <w:t>想想早上起来到现在的所以见闻，</w:t>
-      </w:r>
-      <w:r>
-        <w:rPr>
-          <w:rFonts w:hint="eastAsia"/>
-        </w:rPr>
-        <w:t>这个时间都大概是顺序依次的，一般梦里都会错乱。另外比较土的办法，掐一下自己，一般疼痛感会让人从梦里清醒过来。这两个办法都验证了，自己根本不可能是在做梦。还有一种可能，自己一个人，被一些神秘的人</w:t>
-      </w:r>
-      <w:r>
-        <w:rPr>
-          <w:rFonts w:hint="eastAsia"/>
-        </w:rPr>
-        <w:t>(</w:t>
-      </w:r>
-      <w:r>
-        <w:rPr>
-          <w:rFonts w:hint="eastAsia"/>
-        </w:rPr>
-        <w:t>可能是外星人，或者军方的研究机构</w:t>
-      </w:r>
-      <w:r>
-        <w:rPr>
-          <w:rFonts w:hint="eastAsia"/>
-        </w:rPr>
-        <w:t>)</w:t>
-      </w:r>
-      <w:r>
-        <w:rPr>
-          <w:rFonts w:hint="eastAsia"/>
-        </w:rPr>
-        <w:t>放到一个镜像的环境里，自己被当成小白鼠了，很有可能他们在一个大的显示屏后面正在偷笑呢，可是镜像静止的东西</w:t>
-      </w:r>
-      <w:r>
-        <w:rPr>
-          <w:rFonts w:hint="eastAsia"/>
-        </w:rPr>
-        <w:t>容易些，能动的动物，特别是人就比较麻烦，所以自己看不到任何人了，这个可能性极大。可是我怎么验证呢？</w:t>
-      </w:r>
-      <w:r>
-        <w:rPr>
-          <w:rFonts w:hint="eastAsia"/>
-        </w:rPr>
-        <w:t>这本来就超出一般人的想象了。亦或其他的可能，也不太靠谱。有可能我周围的环境是真实的，只是其他人被一种特殊的物质（比如超强的光）都带走了，而某种极小极小的概率下，我成了漏网之鱼。那他们会不会</w:t>
-      </w:r>
-      <w:r>
-        <w:rPr>
-          <w:rFonts w:hint="eastAsia"/>
-        </w:rPr>
-        <w:t>回来</w:t>
-      </w:r>
-      <w:r>
-        <w:rPr>
-          <w:rFonts w:hint="eastAsia"/>
-        </w:rPr>
-        <w:t>检查呢？</w:t>
+        <w:rPr>
+          <w:rFonts w:hint="eastAsia"/>
+        </w:rPr>
+      </w:pPr>
+      <w:r>
+        <w:rPr>
+          <w:rFonts w:hint="eastAsia"/>
+        </w:rPr>
+        <w:t>就这样天渐渐黑了，但恐惧感更加剧了。赶紧把阳台的窗帘都拉紧。想起当年第一次一个人去外地出差的场景，</w:t>
+      </w:r>
+      <w:r>
+        <w:rPr>
+          <w:rFonts w:hint="eastAsia"/>
+        </w:rPr>
+        <w:t>夜里睡觉前门口、阳台都会放一些容易碰到的东西，比如斜靠的椅子，盛满水的盆子等。一切收拾就绪，只把客厅小台灯打开，免得暴露自己。对了，刚才在阳台部署防卫措施时，貌似隐约看到对面楼有个别灯开着，会不会里面也有幸存者？他出门的时间或许刚好跟我错开，而没有互相发现呢。也许，他（或者她）也像我一样，面对这同样的困惑和恐惧。我蹑手蹑脚的挪到阳台，把窗帘挑个小缝，</w:t>
+      </w:r>
+      <w:r>
+        <w:rPr>
+          <w:rFonts w:hint="eastAsia"/>
+        </w:rPr>
+        <w:t>那几个亮灯的窗户，盯了半天也没有任何动静。是不是我得找个望远镜啊，这时候的天已经全黑了，根本肉眼看不出啥。还是先算了，明天再找望远镜了，还不知道放哪儿了。万一弄出个动静，被发现了怎么办？</w:t>
       </w:r>
     </w:p>
     <w:p>
@@ -1843,6 +2012,68 @@
       <w:kern w:val="44"/>
       <w:sz w:val="44"/>
       <w:szCs w:val="44"/>
+    </w:rPr>
+  </w:style>
+  <w:style w:type="paragraph" w:styleId="a3">
+    <w:name w:val="Document Map"/>
+    <w:basedOn w:val="a"/>
+    <w:link w:val="Char"/>
+    <w:uiPriority w:val="99"/>
+    <w:semiHidden/>
+    <w:unhideWhenUsed/>
+    <w:rsid w:val="00A54F7E"/>
+    <w:rPr>
+      <w:rFonts w:ascii="宋体" w:eastAsia="宋体"/>
+      <w:sz w:val="18"/>
+      <w:szCs w:val="18"/>
+    </w:rPr>
+  </w:style>
+  <w:style w:type="character" w:customStyle="1" w:styleId="Char">
+    <w:name w:val="文档结构图 Char"/>
+    <w:basedOn w:val="a0"/>
+    <w:link w:val="a3"/>
+    <w:uiPriority w:val="99"/>
+    <w:semiHidden/>
+    <w:rsid w:val="00A54F7E"/>
+    <w:rPr>
+      <w:rFonts w:ascii="宋体" w:eastAsia="宋体" w:hAnsi="Tahoma"/>
+      <w:sz w:val="18"/>
+      <w:szCs w:val="18"/>
+    </w:rPr>
+  </w:style>
+  <w:style w:type="paragraph" w:styleId="a4">
+    <w:name w:val="Title"/>
+    <w:basedOn w:val="a"/>
+    <w:next w:val="a"/>
+    <w:link w:val="Char0"/>
+    <w:uiPriority w:val="10"/>
+    <w:qFormat/>
+    <w:rsid w:val="00A54F7E"/>
+    <w:pPr>
+      <w:spacing w:before="240" w:after="60"/>
+      <w:jc w:val="center"/>
+      <w:outlineLvl w:val="0"/>
+    </w:pPr>
+    <w:rPr>
+      <w:rFonts w:asciiTheme="majorHAnsi" w:eastAsia="宋体" w:hAnsiTheme="majorHAnsi" w:cstheme="majorBidi"/>
+      <w:b/>
+      <w:bCs/>
+      <w:sz w:val="32"/>
+      <w:szCs w:val="32"/>
+    </w:rPr>
+  </w:style>
+  <w:style w:type="character" w:customStyle="1" w:styleId="Char0">
+    <w:name w:val="标题 Char"/>
+    <w:basedOn w:val="a0"/>
+    <w:link w:val="a4"/>
+    <w:uiPriority w:val="10"/>
+    <w:rsid w:val="00A54F7E"/>
+    <w:rPr>
+      <w:rFonts w:asciiTheme="majorHAnsi" w:eastAsia="宋体" w:hAnsiTheme="majorHAnsi" w:cstheme="majorBidi"/>
+      <w:b/>
+      <w:bCs/>
+      <w:sz w:val="32"/>
+      <w:szCs w:val="32"/>
     </w:rPr>
   </w:style>
 </w:styles>

</xml_diff>